<commit_message>
Add correlation analysis section to research paper
</commit_message>
<xml_diff>
--- a/merged_research_paper.docx
+++ b/merged_research_paper.docx
@@ -7255,6 +7255,129 @@
           <w:rtl w:val="0"/>
         </w:rPr>
         <w:t xml:space="preserve">[13] Kreutzer, J., &amp; Zesch, T. (2020). Active Learning for Human-in-the-Loop Machine Translation. Proceedings of the 58th Annual Meeting of the Association for Computational Linguistics, 5790-5801. Link to Active Learning for MT Paper</w:t>
+      </w:r>
+    </w:p>
+    <w:p>
+      <w:r>
+        <w:br w:type="page"/>
+      </w:r>
+    </w:p>
+    <w:p>
+      <w:pPr>
+        <w:pStyle w:val="Heading2"/>
+      </w:pPr>
+      <w:r>
+        <w:t>5.4. Correlation Analysis of Bibliometric Data</w:t>
+      </w:r>
+    </w:p>
+    <w:p>
+      <w:r>
+        <w:t>To further investigate the trends in RLHF research, a correlation analysis was performed on the bibliometric data collected from the reviewed papers. The analysis focused on the relationship between the publication year and the length of the papers (measured in page count).</w:t>
+      </w:r>
+    </w:p>
+    <w:p>
+      <w:pPr>
+        <w:pStyle w:val="Heading3"/>
+      </w:pPr>
+      <w:r>
+        <w:t>Descriptive Statistics</w:t>
+      </w:r>
+    </w:p>
+    <w:p>
+      <w:r>
+        <w:t>Mean Year: 2019.51, Mean Page Count: 28.83</w:t>
+      </w:r>
+    </w:p>
+    <w:p>
+      <w:r>
+        <w:t>Std Dev Year: 4.81, Std Dev Page Count: 24.74</w:t>
+      </w:r>
+    </w:p>
+    <w:p>
+      <w:r>
+        <w:t>Min Year: 2002, Min Page Count: 6</w:t>
+      </w:r>
+    </w:p>
+    <w:p>
+      <w:r>
+        <w:t>Max Year: 2025, Max Page Count: 149</w:t>
+      </w:r>
+    </w:p>
+    <w:p>
+      <w:r>
+        <w:t>Total Papers Analyzed: 75</w:t>
+      </w:r>
+    </w:p>
+    <w:p>
+      <w:pPr>
+        <w:pStyle w:val="Heading3"/>
+      </w:pPr>
+      <w:r>
+        <w:t>Correlation Results</w:t>
+      </w:r>
+    </w:p>
+    <w:p>
+      <w:r>
+        <w:t xml:space="preserve">The Pearson correlation coefficient between the publication year and the page count was calculated to be </w:t>
+      </w:r>
+      <w:r>
+        <w:rPr>
+          <w:b/>
+        </w:rPr>
+        <w:t>r = 0.2966</w:t>
+      </w:r>
+      <w:r>
+        <w:t xml:space="preserve">, with a p-value of </w:t>
+      </w:r>
+      <w:r>
+        <w:rPr>
+          <w:b/>
+        </w:rPr>
+        <w:t>p = 0.0098</w:t>
+      </w:r>
+      <w:r>
+        <w:t>. This indicates a statistically significant, weak positive correlation, suggesting that more recent RLHF research papers tend to be slightly longer than earlier ones.</w:t>
+      </w:r>
+    </w:p>
+    <w:p>
+      <w:r>
+        <w:drawing>
+          <wp:inline>
+            <wp:extent cx="4572000" cy="3429000"/>
+            <wp:docPr id="4" name="Picture 4"/>
+            <wp:cNvGraphicFramePr>
+              <a:graphicFrameLocks noChangeAspect="1"/>
+            </wp:cNvGraphicFramePr>
+            <a:graphic>
+              <a:graphicData uri="http://schemas.openxmlformats.org/drawingml/2006/picture">
+                <pic:pic>
+                  <pic:nvPicPr>
+                    <pic:cNvPr id="0" name="correlation_matrix.png"/>
+                    <pic:cNvPicPr/>
+                  </pic:nvPicPr>
+                  <pic:blipFill>
+                    <a:blip r:embed="rId9"/>
+                    <a:stretch>
+                      <a:fillRect/>
+                    </a:stretch>
+                  </pic:blipFill>
+                  <pic:spPr>
+                    <a:xfrm>
+                      <a:off x="0" y="0"/>
+                      <a:ext cx="4572000" cy="3429000"/>
+                    </a:xfrm>
+                    <a:prstGeom prst="rect"/>
+                  </pic:spPr>
+                </pic:pic>
+              </a:graphicData>
+            </a:graphic>
+          </wp:inline>
+        </w:drawing>
+      </w:r>
+    </w:p>
+    <w:p>
+      <w:r>
+        <w:t>Figure 4: Correlation Matrix of Publication Year and Page Count</w:t>
       </w:r>
     </w:p>
     <w:sectPr>

</xml_diff>